<commit_message>
moving vignette code to code scraps folder
given the removal of old functions the full vignette doesnt run right now
the new vignette still needs to be drafted and the code in that script is not stable
</commit_message>
<xml_diff>
--- a/user_guide/GenEstUserGuide_draft.docx
+++ b/user_guide/GenEstUserGuide_draft.docx
@@ -3921,8 +3921,6 @@
         </w:rPr>
         <w:t xml:space="preserve"> Example format of carcass persistence data.</w:t>
       </w:r>
-      <w:bookmarkStart w:id="5" w:name="_GoBack"/>
-      <w:bookmarkEnd w:id="5"/>
       <w:r>
         <w:rPr>
           <w:noProof/>
@@ -3984,7 +3982,7 @@
         </w:rPr>
         <w:fldChar w:fldCharType="end"/>
       </w:r>
-      <w:bookmarkStart w:id="6" w:name="_Toc483933231"/>
+      <w:bookmarkStart w:id="5" w:name="_Toc483933231"/>
       <w:r>
         <w:rPr>
           <w:b w:val="0"/>
@@ -3992,7 +3990,7 @@
         <w:br w:type="page"/>
       </w:r>
     </w:p>
-    <w:bookmarkEnd w:id="6"/>
+    <w:bookmarkEnd w:id="5"/>
     <w:p>
       <w:pPr>
         <w:pStyle w:val="Title"/>
@@ -4119,9 +4117,9 @@
       <w:r>
         <w:t>and Manuela Huso</w:t>
       </w:r>
-      <w:bookmarkStart w:id="7" w:name="_Toc395595160"/>
-      <w:bookmarkStart w:id="8" w:name="_Toc474138297"/>
-      <w:bookmarkStart w:id="9" w:name="_Toc483933230"/>
+      <w:bookmarkStart w:id="6" w:name="_Toc395595160"/>
+      <w:bookmarkStart w:id="7" w:name="_Toc474138297"/>
+      <w:bookmarkStart w:id="8" w:name="_Toc483933230"/>
       <w:bookmarkEnd w:id="2"/>
       <w:r>
         <w:rPr>
@@ -4135,34 +4133,39 @@
         <w:pStyle w:val="Heading1"/>
         <w:spacing w:line="360" w:lineRule="auto"/>
       </w:pPr>
-      <w:bookmarkStart w:id="10" w:name="_Toc507357015"/>
+      <w:bookmarkStart w:id="9" w:name="_Toc507357015"/>
       <w:r>
         <w:t>Abstract</w:t>
       </w:r>
+      <w:bookmarkEnd w:id="6"/>
       <w:bookmarkEnd w:id="7"/>
       <w:bookmarkEnd w:id="8"/>
       <w:bookmarkEnd w:id="9"/>
+    </w:p>
+    <w:p>
+      <w:pPr>
+        <w:pStyle w:val="BodyText"/>
+      </w:pPr>
+      <w:r>
+        <w:t xml:space="preserve">GenEst </w:t>
+      </w:r>
+      <w:r>
+        <w:t>is</w:t>
+      </w:r>
+      <w:r>
+        <w:t xml:space="preserve"> a software tool for estimating bird and bat fatalities at renewable power facilities. The software package is available with a user-friendly graphic interface as well as a flexible and powerful command-line implementation. GenEst includes tools for</w:t>
+      </w:r>
+      <w:r>
+        <w:t xml:space="preserve"> estimating searcher efficiency, carcass persistence, and detection probability parameters from experimental field trials. </w:t>
+      </w:r>
+      <w:r>
+        <w:t xml:space="preserve">Included in the software are example datasets for analyses, standard R package help files, this user guide, and vignettes detailing use at the command-line. </w:t>
+      </w:r>
+      <w:r>
+        <w:t xml:space="preserve">  </w:t>
+      </w:r>
+      <w:bookmarkStart w:id="10" w:name="_GoBack"/>
       <w:bookmarkEnd w:id="10"/>
-    </w:p>
-    <w:p>
-      <w:pPr>
-        <w:pStyle w:val="BodyText"/>
-      </w:pPr>
-      <w:r>
-        <w:t xml:space="preserve">GenEst </w:t>
-      </w:r>
-      <w:r>
-        <w:t>is</w:t>
-      </w:r>
-      <w:r>
-        <w:t xml:space="preserve"> a software tool for estimating bird and bat fatalities at renewable power facilities. The software package is available with a user-friendly graphic interface as well as a flexible and powerful command-line implementation. GenEst includes tools for</w:t>
-      </w:r>
-      <w:r>
-        <w:t xml:space="preserve"> estimating searcher efficiency, carcass persistence, and detection probability parameters from experimental field trials. </w:t>
-      </w:r>
-      <w:r>
-        <w:t xml:space="preserve">Included in the software are example datasets for analyses, standard R package help files, this user guide, and vignettes detailing use at the command-line. </w:t>
-      </w:r>
     </w:p>
     <w:p>
       <w:pPr>
@@ -4446,13 +4449,7 @@
       </w:pPr>
       <w:bookmarkStart w:id="27" w:name="_Toc507357018"/>
       <w:r>
-        <w:t>1</w:t>
-      </w:r>
-      <w:r>
-        <w:t xml:space="preserve">.1.1   </w:t>
-      </w:r>
-      <w:r>
-        <w:t>Comparison to Other Methods</w:t>
+        <w:t>1.1.1   Comparison to Other Methods</w:t>
       </w:r>
       <w:bookmarkEnd w:id="27"/>
     </w:p>
@@ -4474,12 +4471,12 @@
       <w:pPr>
         <w:pStyle w:val="Heading2"/>
       </w:pPr>
-      <w:bookmarkStart w:id="28" w:name="_Toc483933235"/>
-      <w:bookmarkStart w:id="29" w:name="_Toc507357019"/>
+      <w:bookmarkStart w:id="28" w:name="_Toc507357019"/>
+      <w:bookmarkStart w:id="29" w:name="_Toc483933235"/>
       <w:r>
         <w:t>1.2   Installation Instructions</w:t>
       </w:r>
-      <w:bookmarkEnd w:id="29"/>
+      <w:bookmarkEnd w:id="28"/>
     </w:p>
     <w:p>
       <w:pPr>
@@ -4881,7 +4878,7 @@
       </w:r>
       <w:bookmarkEnd w:id="21"/>
       <w:bookmarkEnd w:id="22"/>
-      <w:bookmarkEnd w:id="28"/>
+      <w:bookmarkEnd w:id="29"/>
     </w:p>
     <w:p>
       <w:pPr>
@@ -5952,9 +5949,9 @@
         <w:spacing w:line="360" w:lineRule="auto"/>
       </w:pPr>
       <w:bookmarkStart w:id="41" w:name="_Toc505297672"/>
-      <w:bookmarkStart w:id="42" w:name="_Toc474138308"/>
-      <w:bookmarkStart w:id="43" w:name="_Toc483933249"/>
-      <w:bookmarkStart w:id="44" w:name="_Toc507357025"/>
+      <w:bookmarkStart w:id="42" w:name="_Toc507357025"/>
+      <w:bookmarkStart w:id="43" w:name="_Toc474138308"/>
+      <w:bookmarkStart w:id="44" w:name="_Toc483933249"/>
       <w:bookmarkEnd w:id="23"/>
       <w:bookmarkEnd w:id="24"/>
       <w:bookmarkEnd w:id="25"/>
@@ -5969,7 +5966,7 @@
       <w:r>
         <w:t>Searcher Efficiency</w:t>
       </w:r>
-      <w:bookmarkEnd w:id="44"/>
+      <w:bookmarkEnd w:id="42"/>
     </w:p>
     <w:p>
       <w:pPr>
@@ -6959,8 +6956,8 @@
       <w:r>
         <w:t xml:space="preserve">   </w:t>
       </w:r>
-      <w:bookmarkEnd w:id="42"/>
       <w:bookmarkEnd w:id="43"/>
+      <w:bookmarkEnd w:id="44"/>
       <w:r>
         <w:t>Detection Probability</w:t>
       </w:r>
@@ -7181,10 +7178,7 @@
       <w:bookmarkStart w:id="68" w:name="_Toc507357040"/>
       <w:r>
         <w:lastRenderedPageBreak/>
-        <w:t xml:space="preserve">7.0   </w:t>
-      </w:r>
-      <w:r>
-        <w:t>Worked Examples</w:t>
+        <w:t>7.0   Worked Examples</w:t>
       </w:r>
       <w:bookmarkEnd w:id="68"/>
     </w:p>
@@ -7194,13 +7188,7 @@
       </w:pPr>
       <w:bookmarkStart w:id="69" w:name="_Toc507357041"/>
       <w:r>
-        <w:t>7</w:t>
-      </w:r>
-      <w:r>
-        <w:t xml:space="preserve">.1   </w:t>
-      </w:r>
-      <w:r>
-        <w:t>Example 1</w:t>
+        <w:t>7.1   Example 1</w:t>
       </w:r>
       <w:bookmarkEnd w:id="69"/>
     </w:p>
@@ -7235,10 +7223,7 @@
       </w:pPr>
       <w:bookmarkStart w:id="70" w:name="_Toc507357042"/>
       <w:r>
-        <w:t>7</w:t>
-      </w:r>
-      <w:r>
-        <w:t>.1.1   Example subsubsection</w:t>
+        <w:t>7.1.1   Example subsubsection</w:t>
       </w:r>
       <w:bookmarkEnd w:id="70"/>
     </w:p>
@@ -7267,16 +7252,7 @@
       </w:pPr>
       <w:bookmarkStart w:id="71" w:name="_Toc507357043"/>
       <w:r>
-        <w:t>7.</w:t>
-      </w:r>
-      <w:r>
-        <w:t>2</w:t>
-      </w:r>
-      <w:r>
-        <w:t xml:space="preserve">   Example </w:t>
-      </w:r>
-      <w:r>
-        <w:t>2</w:t>
+        <w:t>7.2   Example 2</w:t>
       </w:r>
       <w:bookmarkEnd w:id="71"/>
     </w:p>
@@ -7311,13 +7287,7 @@
       </w:pPr>
       <w:bookmarkStart w:id="72" w:name="_Toc507357044"/>
       <w:r>
-        <w:t>7.</w:t>
-      </w:r>
-      <w:r>
-        <w:t>2</w:t>
-      </w:r>
-      <w:r>
-        <w:t>.1   Example subsubsection</w:t>
+        <w:t>7.2.1   Example subsubsection</w:t>
       </w:r>
       <w:bookmarkEnd w:id="72"/>
     </w:p>
@@ -8243,11 +8213,11 @@
         </w:rPr>
       </w:pPr>
       <w:bookmarkStart w:id="92" w:name="_Toc483933364"/>
-      <w:bookmarkStart w:id="93" w:name="_Toc474138342"/>
-      <w:bookmarkStart w:id="94" w:name="_Ref475033965"/>
-      <w:bookmarkStart w:id="95" w:name="_Toc483933302"/>
-      <w:bookmarkStart w:id="96" w:name="_Toc395595231"/>
-      <w:bookmarkStart w:id="97" w:name="_Toc507357047"/>
+      <w:bookmarkStart w:id="93" w:name="_Toc507357047"/>
+      <w:bookmarkStart w:id="94" w:name="_Toc474138342"/>
+      <w:bookmarkStart w:id="95" w:name="_Ref475033965"/>
+      <w:bookmarkStart w:id="96" w:name="_Toc483933302"/>
+      <w:bookmarkStart w:id="97" w:name="_Toc395595231"/>
       <w:r>
         <w:rPr>
           <w:rFonts w:eastAsiaTheme="minorEastAsia"/>
@@ -8256,7 +8226,7 @@
         <w:t>Acknowledgments</w:t>
       </w:r>
       <w:bookmarkEnd w:id="92"/>
-      <w:bookmarkEnd w:id="97"/>
+      <w:bookmarkEnd w:id="93"/>
     </w:p>
     <w:p>
       <w:pPr>
@@ -8513,9 +8483,9 @@
         <w:lastRenderedPageBreak/>
         <w:t xml:space="preserve">Appendix A. </w:t>
       </w:r>
-      <w:bookmarkEnd w:id="93"/>
       <w:bookmarkEnd w:id="94"/>
       <w:bookmarkEnd w:id="95"/>
+      <w:bookmarkEnd w:id="96"/>
       <w:r>
         <w:t>Input File Formats</w:t>
       </w:r>
@@ -8541,7 +8511,7 @@
       <w:bookmarkStart w:id="102" w:name="_Toc483933363"/>
       <w:bookmarkStart w:id="103" w:name="_Toc485467799"/>
       <w:bookmarkStart w:id="104" w:name="_Toc507357050"/>
-      <w:bookmarkEnd w:id="96"/>
+      <w:bookmarkEnd w:id="97"/>
       <w:r>
         <w:t>A</w:t>
       </w:r>
@@ -8862,7 +8832,7 @@
           <w:rPr>
             <w:noProof/>
           </w:rPr>
-          <w:t>6</w:t>
+          <w:t>13</w:t>
         </w:r>
         <w:r>
           <w:rPr>
@@ -19093,6 +19063,7 @@
     <w:rsid w:val="002F0C44"/>
     <w:rsid w:val="006B366C"/>
     <w:rsid w:val="009D77EF"/>
+    <w:rsid w:val="00A31E3A"/>
     <w:rsid w:val="00A77A7B"/>
     <w:rsid w:val="00A90C48"/>
   </w:rsids>
@@ -19856,7 +19827,7 @@
 </file>
 
 <file path=customXml/itemProps1.xml><?xml version="1.0" encoding="utf-8"?>
-<ds:datastoreItem xmlns:ds="http://schemas.openxmlformats.org/officeDocument/2006/customXml" ds:itemID="{677E467A-21ED-4142-985E-F9FAA25ECF44}">
+<ds:datastoreItem xmlns:ds="http://schemas.openxmlformats.org/officeDocument/2006/customXml" ds:itemID="{E5F217A6-96D5-42EA-8EBC-4EF4D32367EA}">
   <ds:schemaRefs>
     <ds:schemaRef ds:uri="http://schemas.openxmlformats.org/officeDocument/2006/bibliography"/>
   </ds:schemaRefs>

</xml_diff>